<commit_message>
add files from new book edition
</commit_message>
<xml_diff>
--- a/additional_files/demo.docx
+++ b/additional_files/demo.docx
@@ -1,6 +1,6 @@
 
 <file path=word/document.xml><?xml version="1.0" encoding="utf-8"?>
-<w:document xmlns:ve="http://schemas.openxmlformats.org/markup-compatibility/2006" xmlns:o="urn:schemas-microsoft-com:office:office" xmlns:r="http://schemas.openxmlformats.org/officeDocument/2006/relationships" xmlns:m="http://schemas.openxmlformats.org/officeDocument/2006/math" xmlns:v="urn:schemas-microsoft-com:vml" xmlns:wp="http://schemas.openxmlformats.org/drawingml/2006/wordprocessingDrawing" xmlns:w10="urn:schemas-microsoft-com:office:word" xmlns:w="http://schemas.openxmlformats.org/wordprocessingml/2006/main" xmlns:wne="http://schemas.microsoft.com/office/word/2006/wordml">
+<w:document xmlns:wpc="http://schemas.microsoft.com/office/word/2010/wordprocessingCanvas" xmlns:mc="http://schemas.openxmlformats.org/markup-compatibility/2006" xmlns:o="urn:schemas-microsoft-com:office:office" xmlns:r="http://schemas.openxmlformats.org/officeDocument/2006/relationships" xmlns:m="http://schemas.openxmlformats.org/officeDocument/2006/math" xmlns:v="urn:schemas-microsoft-com:vml" xmlns:wp14="http://schemas.microsoft.com/office/word/2010/wordprocessingDrawing" xmlns:wp="http://schemas.openxmlformats.org/drawingml/2006/wordprocessingDrawing" xmlns:w10="urn:schemas-microsoft-com:office:word" xmlns:w="http://schemas.openxmlformats.org/wordprocessingml/2006/main" xmlns:w14="http://schemas.microsoft.com/office/word/2010/wordml" xmlns:wpg="http://schemas.microsoft.com/office/word/2010/wordprocessingGroup" xmlns:wpi="http://schemas.microsoft.com/office/word/2010/wordprocessingInk" xmlns:wne="http://schemas.microsoft.com/office/word/2006/wordml" xmlns:wps="http://schemas.microsoft.com/office/word/2010/wordprocessingShape" mc:Ignorable="w14 wp14">
   <w:body>
     <w:p>
       <w:pPr>
@@ -12,10 +12,7 @@
     </w:p>
     <w:p>
       <w:r>
-        <w:t>A plain paragraph with</w:t>
-      </w:r>
-      <w:r>
-        <w:t xml:space="preserve"> some </w:t>
+        <w:t xml:space="preserve">A plain paragraph with some </w:t>
       </w:r>
       <w:r>
         <w:rPr>
@@ -24,14 +21,16 @@
         <w:t>bold</w:t>
       </w:r>
       <w:r>
-        <w:t xml:space="preserve"> and some </w:t>
+        <w:t xml:space="preserve"> text and some </w:t>
       </w:r>
+      <w:bookmarkStart w:id="0" w:name="_GoBack"/>
       <w:r>
         <w:rPr>
           <w:i/>
         </w:rPr>
         <w:t>italic</w:t>
       </w:r>
+      <w:bookmarkEnd w:id="0"/>
     </w:p>
     <w:p>
       <w:pPr>
@@ -81,7 +80,7 @@
 </file>
 
 <file path=word/numbering.xml><?xml version="1.0" encoding="utf-8"?>
-<w:numbering xmlns:ve="http://schemas.openxmlformats.org/markup-compatibility/2006" xmlns:o="urn:schemas-microsoft-com:office:office" xmlns:r="http://schemas.openxmlformats.org/officeDocument/2006/relationships" xmlns:m="http://schemas.openxmlformats.org/officeDocument/2006/math" xmlns:v="urn:schemas-microsoft-com:vml" xmlns:wp="http://schemas.openxmlformats.org/drawingml/2006/wordprocessingDrawing" xmlns:w10="urn:schemas-microsoft-com:office:word" xmlns:w="http://schemas.openxmlformats.org/wordprocessingml/2006/main" xmlns:wne="http://schemas.microsoft.com/office/word/2006/wordml">
+<w:numbering xmlns:wpc="http://schemas.microsoft.com/office/word/2010/wordprocessingCanvas" xmlns:mc="http://schemas.openxmlformats.org/markup-compatibility/2006" xmlns:o="urn:schemas-microsoft-com:office:office" xmlns:r="http://schemas.openxmlformats.org/officeDocument/2006/relationships" xmlns:m="http://schemas.openxmlformats.org/officeDocument/2006/math" xmlns:v="urn:schemas-microsoft-com:vml" xmlns:wp14="http://schemas.microsoft.com/office/word/2010/wordprocessingDrawing" xmlns:wp="http://schemas.openxmlformats.org/drawingml/2006/wordprocessingDrawing" xmlns:w10="urn:schemas-microsoft-com:office:word" xmlns:w="http://schemas.openxmlformats.org/wordprocessingml/2006/main" xmlns:w14="http://schemas.microsoft.com/office/word/2010/wordml" xmlns:wpg="http://schemas.microsoft.com/office/word/2010/wordprocessingGroup" xmlns:wpi="http://schemas.microsoft.com/office/word/2010/wordprocessingInk" xmlns:wne="http://schemas.microsoft.com/office/word/2006/wordml" xmlns:wps="http://schemas.microsoft.com/office/word/2010/wordprocessingShape" mc:Ignorable="w14 wp14">
   <w:abstractNum w:abstractNumId="0">
     <w:nsid w:val="FFFFFF7C"/>
     <w:multiLevelType w:val="singleLevel"/>
@@ -284,7 +283,7 @@
 </file>
 
 <file path=word/styles.xml><?xml version="1.0" encoding="utf-8"?>
-<w:styles xmlns:r="http://schemas.openxmlformats.org/officeDocument/2006/relationships" xmlns:w="http://schemas.openxmlformats.org/wordprocessingml/2006/main">
+<w:styles xmlns:mc="http://schemas.openxmlformats.org/markup-compatibility/2006" xmlns:r="http://schemas.openxmlformats.org/officeDocument/2006/relationships" xmlns:w="http://schemas.openxmlformats.org/wordprocessingml/2006/main" xmlns:w14="http://schemas.microsoft.com/office/word/2010/wordml" mc:Ignorable="w14">
   <w:docDefaults>
     <w:rPrDefault>
       <w:rPr>
@@ -664,7 +663,6 @@
     <w:uiPriority w:val="99"/>
     <w:semiHidden/>
     <w:unhideWhenUsed/>
-    <w:qFormat/>
     <w:tblPr>
       <w:tblInd w:w="0" w:type="dxa"/>
       <w:tblCellMar>
@@ -12087,7 +12085,7 @@
 </file>
 
 <file path=word/stylesWithEffects.xml><?xml version="1.0" encoding="utf-8"?>
-<w:styles xmlns:wpc="http://schemas.microsoft.com/office/word/2010/wordprocessingCanvas" xmlns:mo="http://schemas.microsoft.com/office/mac/office/2008/main" xmlns:mc="http://schemas.openxmlformats.org/markup-compatibility/2006" xmlns:mv="urn:schemas-microsoft-com:mac:vml" xmlns:o="urn:schemas-microsoft-com:office:office" xmlns:r="http://schemas.openxmlformats.org/officeDocument/2006/relationships" xmlns:m="http://schemas.openxmlformats.org/officeDocument/2006/math" xmlns:v="urn:schemas-microsoft-com:vml" xmlns:wp14="http://schemas.microsoft.com/office/word/2010/wordprocessingDrawing" xmlns:wp="http://schemas.openxmlformats.org/drawingml/2006/wordprocessingDrawing" xmlns:w10="urn:schemas-microsoft-com:office:word" xmlns:w="http://schemas.openxmlformats.org/wordprocessingml/2006/main" xmlns:w14="http://schemas.microsoft.com/office/word/2010/wordml" xmlns:wpg="http://schemas.microsoft.com/office/word/2010/wordprocessingGroup" xmlns:wpi="http://schemas.microsoft.com/office/word/2010/wordprocessingInk" xmlns:wne="http://schemas.microsoft.com/office/word/2006/wordml" xmlns:wps="http://schemas.microsoft.com/office/word/2010/wordprocessingShape" mc:Ignorable="w14 wp14">
+<w:styles xmlns:wpc="http://schemas.microsoft.com/office/word/2010/wordprocessingCanvas" xmlns:mc="http://schemas.openxmlformats.org/markup-compatibility/2006" xmlns:o="urn:schemas-microsoft-com:office:office" xmlns:r="http://schemas.openxmlformats.org/officeDocument/2006/relationships" xmlns:m="http://schemas.openxmlformats.org/officeDocument/2006/math" xmlns:v="urn:schemas-microsoft-com:vml" xmlns:wp14="http://schemas.microsoft.com/office/word/2010/wordprocessingDrawing" xmlns:wp="http://schemas.openxmlformats.org/drawingml/2006/wordprocessingDrawing" xmlns:w10="urn:schemas-microsoft-com:office:word" xmlns:w="http://schemas.openxmlformats.org/wordprocessingml/2006/main" xmlns:w14="http://schemas.microsoft.com/office/word/2010/wordml" xmlns:wpg="http://schemas.microsoft.com/office/word/2010/wordprocessingGroup" xmlns:wpi="http://schemas.microsoft.com/office/word/2010/wordprocessingInk" xmlns:wne="http://schemas.microsoft.com/office/word/2006/wordml" xmlns:wps="http://schemas.microsoft.com/office/word/2010/wordprocessingShape" mc:Ignorable="w14 wp14">
   <w:docDefaults>
     <w:rPrDefault>
       <w:rPr>
@@ -12103,7 +12101,7 @@
       </w:pPr>
     </w:pPrDefault>
   </w:docDefaults>
-  <w:latentStyles w:defLockedState="0" w:defUIPriority="99" w:defSemiHidden="1" w:defUnhideWhenUsed="1" w:defQFormat="0" w:count="276">
+  <w:latentStyles w:defLockedState="0" w:defUIPriority="99" w:defSemiHidden="1" w:defUnhideWhenUsed="1" w:defQFormat="0" w:count="267">
     <w:lsdException w:name="Normal" w:semiHidden="0" w:uiPriority="0" w:unhideWhenUsed="0" w:qFormat="1"/>
     <w:lsdException w:name="heading 1" w:semiHidden="0" w:uiPriority="9" w:unhideWhenUsed="0" w:qFormat="1"/>
     <w:lsdException w:name="heading 2" w:uiPriority="9" w:qFormat="1"/>
@@ -24213,7 +24211,7 @@
 </file>
 
 <file path=customXml/itemProps1.xml><?xml version="1.0" encoding="utf-8"?>
-<ds:datastoreItem xmlns:ds="http://schemas.openxmlformats.org/officeDocument/2006/customXml" ds:itemID="{D0955F24-8C3C-441C-8DA2-433960B25610}">
+<ds:datastoreItem xmlns:ds="http://schemas.openxmlformats.org/officeDocument/2006/customXml" ds:itemID="{87B2141B-644D-4823-8571-BE0A42560042}">
   <ds:schemaRefs>
     <ds:schemaRef ds:uri="http://schemas.openxmlformats.org/officeDocument/2006/bibliography"/>
   </ds:schemaRefs>

</xml_diff>